<commit_message>
completed solution and test plan
</commit_message>
<xml_diff>
--- a/Exam Prep - 3 - Slot Machines - Test Plan.docx
+++ b/Exam Prep - 3 - Slot Machines - Test Plan.docx
@@ -12,8 +12,6 @@
       <w:r>
         <w:t>Slot Machines</w:t>
       </w:r>
-      <w:bookmarkStart w:id="0" w:name="_GoBack"/>
-      <w:bookmarkEnd w:id="0"/>
     </w:p>
     <w:p>
       <w:pPr>
@@ -350,29 +348,227 @@
             <w:pPr>
               <w:pStyle w:val="Default"/>
               <w:rPr>
-                <w:rFonts w:ascii="Courier" w:eastAsia="Courier" w:hAnsi="Courier" w:cs="Courier"/>
-                <w:sz w:val="18"/>
-                <w:szCs w:val="18"/>
-              </w:rPr>
-            </w:pPr>
-            <w:r>
-              <w:rPr>
-                <w:rFonts w:ascii="Courier" w:hAnsi="Courier"/>
-                <w:sz w:val="18"/>
-                <w:szCs w:val="18"/>
-              </w:rPr>
-              <w:t xml:space="preserve">Prompt? </w:t>
-            </w:r>
-            <w:r>
-              <w:rPr>
-                <w:rFonts w:ascii="Courier" w:hAnsi="Courier"/>
-                <w:b/>
-                <w:bCs/>
-                <w:sz w:val="18"/>
-                <w:szCs w:val="18"/>
-              </w:rPr>
-              <w:t>input</w:t>
-            </w:r>
+                <w:rFonts w:ascii="Courier" w:hAnsi="Courier"/>
+                <w:sz w:val="18"/>
+                <w:szCs w:val="18"/>
+              </w:rPr>
+            </w:pPr>
+            <w:r>
+              <w:rPr>
+                <w:rFonts w:ascii="Courier" w:hAnsi="Courier"/>
+                <w:sz w:val="18"/>
+                <w:szCs w:val="18"/>
+              </w:rPr>
+              <w:t xml:space="preserve">How many quarters does Martha have in the jar? </w:t>
+            </w:r>
+          </w:p>
+          <w:p>
+            <w:pPr>
+              <w:pStyle w:val="Default"/>
+              <w:rPr>
+                <w:rFonts w:ascii="Courier" w:hAnsi="Courier"/>
+                <w:b/>
+                <w:bCs/>
+                <w:sz w:val="18"/>
+                <w:szCs w:val="18"/>
+              </w:rPr>
+            </w:pPr>
+            <w:r>
+              <w:rPr>
+                <w:rFonts w:ascii="Courier" w:hAnsi="Courier"/>
+                <w:b/>
+                <w:bCs/>
+                <w:sz w:val="18"/>
+                <w:szCs w:val="18"/>
+              </w:rPr>
+              <w:t>48</w:t>
+            </w:r>
+          </w:p>
+          <w:p>
+            <w:pPr>
+              <w:pStyle w:val="Default"/>
+              <w:rPr>
+                <w:rFonts w:ascii="Courier" w:hAnsi="Courier"/>
+                <w:b/>
+                <w:bCs/>
+                <w:sz w:val="18"/>
+                <w:szCs w:val="18"/>
+              </w:rPr>
+            </w:pPr>
+          </w:p>
+          <w:p>
+            <w:pPr>
+              <w:pStyle w:val="Default"/>
+              <w:rPr>
+                <w:rFonts w:ascii="Courier" w:eastAsia="Courier" w:hAnsi="Courier" w:cs="Courier"/>
+                <w:sz w:val="18"/>
+                <w:szCs w:val="18"/>
+              </w:rPr>
+            </w:pPr>
+            <w:r>
+              <w:rPr>
+                <w:rFonts w:ascii="Courier" w:eastAsia="Courier" w:hAnsi="Courier" w:cs="Courier"/>
+                <w:sz w:val="18"/>
+                <w:szCs w:val="18"/>
+              </w:rPr>
+              <w:t>How many times has the first</w:t>
+            </w:r>
+            <w:r>
+              <w:rPr>
+                <w:rFonts w:ascii="Courier" w:eastAsia="Courier" w:hAnsi="Courier" w:cs="Courier"/>
+                <w:sz w:val="18"/>
+                <w:szCs w:val="18"/>
+              </w:rPr>
+              <w:t xml:space="preserve"> machine been played since paying out?</w:t>
+            </w:r>
+          </w:p>
+          <w:p>
+            <w:pPr>
+              <w:pStyle w:val="Default"/>
+              <w:rPr>
+                <w:rFonts w:ascii="Courier" w:hAnsi="Courier"/>
+                <w:b/>
+                <w:bCs/>
+                <w:sz w:val="18"/>
+                <w:szCs w:val="18"/>
+              </w:rPr>
+            </w:pPr>
+            <w:r>
+              <w:rPr>
+                <w:rFonts w:ascii="Courier" w:hAnsi="Courier"/>
+                <w:b/>
+                <w:bCs/>
+                <w:sz w:val="18"/>
+                <w:szCs w:val="18"/>
+              </w:rPr>
+              <w:t>3</w:t>
+            </w:r>
+          </w:p>
+          <w:p>
+            <w:pPr>
+              <w:pStyle w:val="Default"/>
+              <w:rPr>
+                <w:rFonts w:ascii="Courier" w:eastAsia="Courier" w:hAnsi="Courier" w:cs="Courier"/>
+                <w:sz w:val="18"/>
+                <w:szCs w:val="18"/>
+              </w:rPr>
+            </w:pPr>
+          </w:p>
+          <w:p>
+            <w:pPr>
+              <w:pStyle w:val="Default"/>
+              <w:rPr>
+                <w:rFonts w:ascii="Courier" w:eastAsia="Courier" w:hAnsi="Courier" w:cs="Courier"/>
+                <w:sz w:val="18"/>
+                <w:szCs w:val="18"/>
+              </w:rPr>
+            </w:pPr>
+            <w:r>
+              <w:rPr>
+                <w:rFonts w:ascii="Courier" w:eastAsia="Courier" w:hAnsi="Courier" w:cs="Courier"/>
+                <w:sz w:val="18"/>
+                <w:szCs w:val="18"/>
+              </w:rPr>
+              <w:t>How many times has the second</w:t>
+            </w:r>
+            <w:r>
+              <w:rPr>
+                <w:rFonts w:ascii="Courier" w:eastAsia="Courier" w:hAnsi="Courier" w:cs="Courier"/>
+                <w:sz w:val="18"/>
+                <w:szCs w:val="18"/>
+              </w:rPr>
+              <w:t xml:space="preserve"> machine been played since paying out?</w:t>
+            </w:r>
+          </w:p>
+          <w:p>
+            <w:pPr>
+              <w:pStyle w:val="Default"/>
+              <w:rPr>
+                <w:rFonts w:ascii="Courier" w:hAnsi="Courier"/>
+                <w:b/>
+                <w:bCs/>
+                <w:sz w:val="18"/>
+                <w:szCs w:val="18"/>
+              </w:rPr>
+            </w:pPr>
+            <w:r>
+              <w:rPr>
+                <w:rFonts w:ascii="Courier" w:hAnsi="Courier"/>
+                <w:b/>
+                <w:bCs/>
+                <w:sz w:val="18"/>
+                <w:szCs w:val="18"/>
+              </w:rPr>
+              <w:t>10</w:t>
+            </w:r>
+          </w:p>
+          <w:p>
+            <w:pPr>
+              <w:pStyle w:val="Default"/>
+              <w:rPr>
+                <w:rFonts w:ascii="Courier" w:eastAsia="Courier" w:hAnsi="Courier" w:cs="Courier"/>
+                <w:sz w:val="18"/>
+                <w:szCs w:val="18"/>
+              </w:rPr>
+            </w:pPr>
+          </w:p>
+          <w:p>
+            <w:pPr>
+              <w:pStyle w:val="Default"/>
+              <w:rPr>
+                <w:rFonts w:ascii="Courier" w:eastAsia="Courier" w:hAnsi="Courier" w:cs="Courier"/>
+                <w:sz w:val="18"/>
+                <w:szCs w:val="18"/>
+              </w:rPr>
+            </w:pPr>
+            <w:r>
+              <w:rPr>
+                <w:rFonts w:ascii="Courier" w:eastAsia="Courier" w:hAnsi="Courier" w:cs="Courier"/>
+                <w:sz w:val="18"/>
+                <w:szCs w:val="18"/>
+              </w:rPr>
+              <w:t>How many times has the third</w:t>
+            </w:r>
+            <w:r>
+              <w:rPr>
+                <w:rFonts w:ascii="Courier" w:eastAsia="Courier" w:hAnsi="Courier" w:cs="Courier"/>
+                <w:sz w:val="18"/>
+                <w:szCs w:val="18"/>
+              </w:rPr>
+              <w:t xml:space="preserve"> machine been played since paying out?</w:t>
+            </w:r>
+          </w:p>
+          <w:p>
+            <w:pPr>
+              <w:pStyle w:val="Default"/>
+              <w:rPr>
+                <w:rFonts w:ascii="Courier" w:hAnsi="Courier"/>
+                <w:b/>
+                <w:bCs/>
+                <w:sz w:val="18"/>
+                <w:szCs w:val="18"/>
+              </w:rPr>
+            </w:pPr>
+            <w:r>
+              <w:rPr>
+                <w:rFonts w:ascii="Courier" w:hAnsi="Courier"/>
+                <w:b/>
+                <w:bCs/>
+                <w:sz w:val="18"/>
+                <w:szCs w:val="18"/>
+              </w:rPr>
+              <w:t>4</w:t>
+            </w:r>
+          </w:p>
+          <w:p>
+            <w:pPr>
+              <w:pStyle w:val="Default"/>
+              <w:rPr>
+                <w:rFonts w:ascii="Courier" w:hAnsi="Courier"/>
+                <w:sz w:val="18"/>
+                <w:szCs w:val="18"/>
+              </w:rPr>
+            </w:pPr>
             <w:r>
               <w:rPr>
                 <w:rFonts w:ascii="Courier" w:eastAsia="Courier" w:hAnsi="Courier" w:cs="Courier"/>
@@ -387,7 +583,7 @@
                 <w:sz w:val="18"/>
                 <w:szCs w:val="18"/>
               </w:rPr>
-              <w:t xml:space="preserve">Output </w:t>
+              <w:t>Martha plays 66 times before going broke.</w:t>
             </w:r>
           </w:p>
         </w:tc>
@@ -455,29 +651,228 @@
             <w:pPr>
               <w:pStyle w:val="Default"/>
               <w:rPr>
-                <w:rFonts w:ascii="Courier" w:eastAsia="Courier" w:hAnsi="Courier" w:cs="Courier"/>
-                <w:sz w:val="18"/>
-                <w:szCs w:val="18"/>
-              </w:rPr>
-            </w:pPr>
-            <w:r>
-              <w:rPr>
-                <w:rFonts w:ascii="Courier" w:hAnsi="Courier"/>
-                <w:sz w:val="18"/>
-                <w:szCs w:val="18"/>
-              </w:rPr>
-              <w:t xml:space="preserve">Prompt? </w:t>
-            </w:r>
-            <w:r>
-              <w:rPr>
-                <w:rFonts w:ascii="Courier" w:hAnsi="Courier"/>
-                <w:b/>
-                <w:bCs/>
-                <w:sz w:val="18"/>
-                <w:szCs w:val="18"/>
-              </w:rPr>
-              <w:t>input</w:t>
-            </w:r>
+                <w:rFonts w:ascii="Courier" w:hAnsi="Courier"/>
+                <w:sz w:val="18"/>
+                <w:szCs w:val="18"/>
+              </w:rPr>
+            </w:pPr>
+            <w:r>
+              <w:rPr>
+                <w:rFonts w:ascii="Courier" w:hAnsi="Courier"/>
+                <w:sz w:val="18"/>
+                <w:szCs w:val="18"/>
+              </w:rPr>
+              <w:t xml:space="preserve">How many quarters does Martha have in the jar? </w:t>
+            </w:r>
+          </w:p>
+          <w:p>
+            <w:pPr>
+              <w:pStyle w:val="Default"/>
+              <w:rPr>
+                <w:rFonts w:ascii="Courier" w:hAnsi="Courier"/>
+                <w:b/>
+                <w:bCs/>
+                <w:sz w:val="18"/>
+                <w:szCs w:val="18"/>
+              </w:rPr>
+            </w:pPr>
+            <w:r>
+              <w:rPr>
+                <w:rFonts w:ascii="Courier" w:hAnsi="Courier"/>
+                <w:b/>
+                <w:bCs/>
+                <w:sz w:val="18"/>
+                <w:szCs w:val="18"/>
+              </w:rPr>
+              <w:t>3</w:t>
+            </w:r>
+          </w:p>
+          <w:p>
+            <w:pPr>
+              <w:pStyle w:val="Default"/>
+              <w:rPr>
+                <w:rFonts w:ascii="Courier" w:hAnsi="Courier"/>
+                <w:b/>
+                <w:bCs/>
+                <w:sz w:val="18"/>
+                <w:szCs w:val="18"/>
+              </w:rPr>
+            </w:pPr>
+          </w:p>
+          <w:p>
+            <w:pPr>
+              <w:pStyle w:val="Default"/>
+              <w:rPr>
+                <w:rFonts w:ascii="Courier" w:eastAsia="Courier" w:hAnsi="Courier" w:cs="Courier"/>
+                <w:sz w:val="18"/>
+                <w:szCs w:val="18"/>
+              </w:rPr>
+            </w:pPr>
+            <w:r>
+              <w:rPr>
+                <w:rFonts w:ascii="Courier" w:eastAsia="Courier" w:hAnsi="Courier" w:cs="Courier"/>
+                <w:sz w:val="18"/>
+                <w:szCs w:val="18"/>
+              </w:rPr>
+              <w:t>How many times has the first</w:t>
+            </w:r>
+            <w:r>
+              <w:rPr>
+                <w:rFonts w:ascii="Courier" w:eastAsia="Courier" w:hAnsi="Courier" w:cs="Courier"/>
+                <w:sz w:val="18"/>
+                <w:szCs w:val="18"/>
+              </w:rPr>
+              <w:t xml:space="preserve"> machine been played since paying out?</w:t>
+            </w:r>
+          </w:p>
+          <w:p>
+            <w:pPr>
+              <w:pStyle w:val="Default"/>
+              <w:rPr>
+                <w:rFonts w:ascii="Courier" w:hAnsi="Courier"/>
+                <w:b/>
+                <w:bCs/>
+                <w:sz w:val="18"/>
+                <w:szCs w:val="18"/>
+              </w:rPr>
+            </w:pPr>
+            <w:r>
+              <w:rPr>
+                <w:rFonts w:ascii="Courier" w:hAnsi="Courier"/>
+                <w:b/>
+                <w:bCs/>
+                <w:sz w:val="18"/>
+                <w:szCs w:val="18"/>
+              </w:rPr>
+              <w:t>0</w:t>
+            </w:r>
+          </w:p>
+          <w:p>
+            <w:pPr>
+              <w:pStyle w:val="Default"/>
+              <w:rPr>
+                <w:rFonts w:ascii="Courier" w:eastAsia="Courier" w:hAnsi="Courier" w:cs="Courier"/>
+                <w:sz w:val="18"/>
+                <w:szCs w:val="18"/>
+              </w:rPr>
+            </w:pPr>
+          </w:p>
+          <w:p>
+            <w:pPr>
+              <w:pStyle w:val="Default"/>
+              <w:rPr>
+                <w:rFonts w:ascii="Courier" w:eastAsia="Courier" w:hAnsi="Courier" w:cs="Courier"/>
+                <w:sz w:val="18"/>
+                <w:szCs w:val="18"/>
+              </w:rPr>
+            </w:pPr>
+            <w:r>
+              <w:rPr>
+                <w:rFonts w:ascii="Courier" w:eastAsia="Courier" w:hAnsi="Courier" w:cs="Courier"/>
+                <w:sz w:val="18"/>
+                <w:szCs w:val="18"/>
+              </w:rPr>
+              <w:t>How many times has the second</w:t>
+            </w:r>
+            <w:r>
+              <w:rPr>
+                <w:rFonts w:ascii="Courier" w:eastAsia="Courier" w:hAnsi="Courier" w:cs="Courier"/>
+                <w:sz w:val="18"/>
+                <w:szCs w:val="18"/>
+              </w:rPr>
+              <w:t xml:space="preserve"> machine been played since paying out?</w:t>
+            </w:r>
+          </w:p>
+          <w:p>
+            <w:pPr>
+              <w:pStyle w:val="Default"/>
+              <w:rPr>
+                <w:rFonts w:ascii="Courier" w:hAnsi="Courier"/>
+                <w:b/>
+                <w:bCs/>
+                <w:sz w:val="18"/>
+                <w:szCs w:val="18"/>
+              </w:rPr>
+            </w:pPr>
+            <w:r>
+              <w:rPr>
+                <w:rFonts w:ascii="Courier" w:hAnsi="Courier"/>
+                <w:b/>
+                <w:bCs/>
+                <w:sz w:val="18"/>
+                <w:szCs w:val="18"/>
+              </w:rPr>
+              <w:t>0</w:t>
+            </w:r>
+          </w:p>
+          <w:p>
+            <w:pPr>
+              <w:pStyle w:val="Default"/>
+              <w:rPr>
+                <w:rFonts w:ascii="Courier" w:eastAsia="Courier" w:hAnsi="Courier" w:cs="Courier"/>
+                <w:sz w:val="18"/>
+                <w:szCs w:val="18"/>
+              </w:rPr>
+            </w:pPr>
+          </w:p>
+          <w:p>
+            <w:pPr>
+              <w:pStyle w:val="Default"/>
+              <w:rPr>
+                <w:rFonts w:ascii="Courier" w:eastAsia="Courier" w:hAnsi="Courier" w:cs="Courier"/>
+                <w:sz w:val="18"/>
+                <w:szCs w:val="18"/>
+              </w:rPr>
+            </w:pPr>
+            <w:r>
+              <w:rPr>
+                <w:rFonts w:ascii="Courier" w:eastAsia="Courier" w:hAnsi="Courier" w:cs="Courier"/>
+                <w:sz w:val="18"/>
+                <w:szCs w:val="18"/>
+              </w:rPr>
+              <w:lastRenderedPageBreak/>
+              <w:t>How many times has the third</w:t>
+            </w:r>
+            <w:r>
+              <w:rPr>
+                <w:rFonts w:ascii="Courier" w:eastAsia="Courier" w:hAnsi="Courier" w:cs="Courier"/>
+                <w:sz w:val="18"/>
+                <w:szCs w:val="18"/>
+              </w:rPr>
+              <w:t xml:space="preserve"> machine been played since paying out?</w:t>
+            </w:r>
+          </w:p>
+          <w:p>
+            <w:pPr>
+              <w:pStyle w:val="Default"/>
+              <w:rPr>
+                <w:rFonts w:ascii="Courier" w:hAnsi="Courier"/>
+                <w:b/>
+                <w:bCs/>
+                <w:sz w:val="18"/>
+                <w:szCs w:val="18"/>
+              </w:rPr>
+            </w:pPr>
+            <w:r>
+              <w:rPr>
+                <w:rFonts w:ascii="Courier" w:hAnsi="Courier"/>
+                <w:b/>
+                <w:bCs/>
+                <w:sz w:val="18"/>
+                <w:szCs w:val="18"/>
+              </w:rPr>
+              <w:t>0</w:t>
+            </w:r>
+          </w:p>
+          <w:p>
+            <w:pPr>
+              <w:pStyle w:val="Default"/>
+              <w:rPr>
+                <w:rFonts w:ascii="Courier" w:hAnsi="Courier"/>
+                <w:sz w:val="18"/>
+                <w:szCs w:val="18"/>
+              </w:rPr>
+            </w:pPr>
             <w:r>
               <w:rPr>
                 <w:rFonts w:ascii="Courier" w:eastAsia="Courier" w:hAnsi="Courier" w:cs="Courier"/>
@@ -492,8 +887,556 @@
                 <w:sz w:val="18"/>
                 <w:szCs w:val="18"/>
               </w:rPr>
-              <w:t xml:space="preserve">Output </w:t>
-            </w:r>
+              <w:t>Martha plays 3</w:t>
+            </w:r>
+            <w:r>
+              <w:rPr>
+                <w:rFonts w:ascii="Courier" w:hAnsi="Courier"/>
+                <w:sz w:val="18"/>
+                <w:szCs w:val="18"/>
+              </w:rPr>
+              <w:t xml:space="preserve"> times before going broke.</w:t>
+            </w:r>
+          </w:p>
+          <w:p>
+            <w:pPr>
+              <w:pStyle w:val="Default"/>
+              <w:rPr>
+                <w:rFonts w:ascii="Courier" w:hAnsi="Courier"/>
+                <w:sz w:val="18"/>
+                <w:szCs w:val="18"/>
+              </w:rPr>
+            </w:pPr>
+          </w:p>
+          <w:p>
+            <w:pPr>
+              <w:pStyle w:val="Default"/>
+              <w:rPr>
+                <w:rFonts w:ascii="Courier" w:hAnsi="Courier"/>
+                <w:sz w:val="18"/>
+                <w:szCs w:val="18"/>
+              </w:rPr>
+            </w:pPr>
+            <w:r>
+              <w:rPr>
+                <w:rFonts w:ascii="Courier" w:hAnsi="Courier"/>
+                <w:sz w:val="18"/>
+                <w:szCs w:val="18"/>
+              </w:rPr>
+              <w:t xml:space="preserve">How many quarters does Martha have in the jar? </w:t>
+            </w:r>
+          </w:p>
+          <w:p>
+            <w:pPr>
+              <w:pStyle w:val="Default"/>
+              <w:rPr>
+                <w:rFonts w:ascii="Courier" w:hAnsi="Courier"/>
+                <w:b/>
+                <w:bCs/>
+                <w:sz w:val="18"/>
+                <w:szCs w:val="18"/>
+              </w:rPr>
+            </w:pPr>
+            <w:r>
+              <w:rPr>
+                <w:rFonts w:ascii="Courier" w:hAnsi="Courier"/>
+                <w:b/>
+                <w:bCs/>
+                <w:sz w:val="18"/>
+                <w:szCs w:val="18"/>
+              </w:rPr>
+              <w:t>3</w:t>
+            </w:r>
+          </w:p>
+          <w:p>
+            <w:pPr>
+              <w:pStyle w:val="Default"/>
+              <w:rPr>
+                <w:rFonts w:ascii="Courier" w:hAnsi="Courier"/>
+                <w:b/>
+                <w:bCs/>
+                <w:sz w:val="18"/>
+                <w:szCs w:val="18"/>
+              </w:rPr>
+            </w:pPr>
+          </w:p>
+          <w:p>
+            <w:pPr>
+              <w:pStyle w:val="Default"/>
+              <w:rPr>
+                <w:rFonts w:ascii="Courier" w:eastAsia="Courier" w:hAnsi="Courier" w:cs="Courier"/>
+                <w:sz w:val="18"/>
+                <w:szCs w:val="18"/>
+              </w:rPr>
+            </w:pPr>
+            <w:r>
+              <w:rPr>
+                <w:rFonts w:ascii="Courier" w:eastAsia="Courier" w:hAnsi="Courier" w:cs="Courier"/>
+                <w:sz w:val="18"/>
+                <w:szCs w:val="18"/>
+              </w:rPr>
+              <w:t>How many times has the first</w:t>
+            </w:r>
+            <w:r>
+              <w:rPr>
+                <w:rFonts w:ascii="Courier" w:eastAsia="Courier" w:hAnsi="Courier" w:cs="Courier"/>
+                <w:sz w:val="18"/>
+                <w:szCs w:val="18"/>
+              </w:rPr>
+              <w:t xml:space="preserve"> machine been played since paying out?</w:t>
+            </w:r>
+          </w:p>
+          <w:p>
+            <w:pPr>
+              <w:pStyle w:val="Default"/>
+              <w:rPr>
+                <w:rFonts w:ascii="Courier" w:hAnsi="Courier"/>
+                <w:b/>
+                <w:bCs/>
+                <w:sz w:val="18"/>
+                <w:szCs w:val="18"/>
+              </w:rPr>
+            </w:pPr>
+            <w:r>
+              <w:rPr>
+                <w:rFonts w:ascii="Courier" w:hAnsi="Courier"/>
+                <w:b/>
+                <w:bCs/>
+                <w:sz w:val="18"/>
+                <w:szCs w:val="18"/>
+              </w:rPr>
+              <w:t>0</w:t>
+            </w:r>
+          </w:p>
+          <w:p>
+            <w:pPr>
+              <w:pStyle w:val="Default"/>
+              <w:rPr>
+                <w:rFonts w:ascii="Courier" w:eastAsia="Courier" w:hAnsi="Courier" w:cs="Courier"/>
+                <w:sz w:val="18"/>
+                <w:szCs w:val="18"/>
+              </w:rPr>
+            </w:pPr>
+          </w:p>
+          <w:p>
+            <w:pPr>
+              <w:pStyle w:val="Default"/>
+              <w:rPr>
+                <w:rFonts w:ascii="Courier" w:eastAsia="Courier" w:hAnsi="Courier" w:cs="Courier"/>
+                <w:sz w:val="18"/>
+                <w:szCs w:val="18"/>
+              </w:rPr>
+            </w:pPr>
+            <w:r>
+              <w:rPr>
+                <w:rFonts w:ascii="Courier" w:eastAsia="Courier" w:hAnsi="Courier" w:cs="Courier"/>
+                <w:sz w:val="18"/>
+                <w:szCs w:val="18"/>
+              </w:rPr>
+              <w:t>How many times has the second</w:t>
+            </w:r>
+            <w:r>
+              <w:rPr>
+                <w:rFonts w:ascii="Courier" w:eastAsia="Courier" w:hAnsi="Courier" w:cs="Courier"/>
+                <w:sz w:val="18"/>
+                <w:szCs w:val="18"/>
+              </w:rPr>
+              <w:t xml:space="preserve"> machine been played since paying out?</w:t>
+            </w:r>
+          </w:p>
+          <w:p>
+            <w:pPr>
+              <w:pStyle w:val="Default"/>
+              <w:rPr>
+                <w:rFonts w:ascii="Courier" w:hAnsi="Courier"/>
+                <w:b/>
+                <w:bCs/>
+                <w:sz w:val="18"/>
+                <w:szCs w:val="18"/>
+              </w:rPr>
+            </w:pPr>
+            <w:r>
+              <w:rPr>
+                <w:rFonts w:ascii="Courier" w:hAnsi="Courier"/>
+                <w:b/>
+                <w:bCs/>
+                <w:sz w:val="18"/>
+                <w:szCs w:val="18"/>
+              </w:rPr>
+              <w:t>0</w:t>
+            </w:r>
+          </w:p>
+          <w:p>
+            <w:pPr>
+              <w:pStyle w:val="Default"/>
+              <w:rPr>
+                <w:rFonts w:ascii="Courier" w:eastAsia="Courier" w:hAnsi="Courier" w:cs="Courier"/>
+                <w:sz w:val="18"/>
+                <w:szCs w:val="18"/>
+              </w:rPr>
+            </w:pPr>
+          </w:p>
+          <w:p>
+            <w:pPr>
+              <w:pStyle w:val="Default"/>
+              <w:rPr>
+                <w:rFonts w:ascii="Courier" w:eastAsia="Courier" w:hAnsi="Courier" w:cs="Courier"/>
+                <w:sz w:val="18"/>
+                <w:szCs w:val="18"/>
+              </w:rPr>
+            </w:pPr>
+            <w:r>
+              <w:rPr>
+                <w:rFonts w:ascii="Courier" w:eastAsia="Courier" w:hAnsi="Courier" w:cs="Courier"/>
+                <w:sz w:val="18"/>
+                <w:szCs w:val="18"/>
+              </w:rPr>
+              <w:t>How many times has the third</w:t>
+            </w:r>
+            <w:r>
+              <w:rPr>
+                <w:rFonts w:ascii="Courier" w:eastAsia="Courier" w:hAnsi="Courier" w:cs="Courier"/>
+                <w:sz w:val="18"/>
+                <w:szCs w:val="18"/>
+              </w:rPr>
+              <w:t xml:space="preserve"> machine been played since paying out?</w:t>
+            </w:r>
+          </w:p>
+          <w:p>
+            <w:pPr>
+              <w:pStyle w:val="Default"/>
+              <w:rPr>
+                <w:rFonts w:ascii="Courier" w:hAnsi="Courier"/>
+                <w:b/>
+                <w:bCs/>
+                <w:sz w:val="18"/>
+                <w:szCs w:val="18"/>
+              </w:rPr>
+            </w:pPr>
+            <w:r>
+              <w:rPr>
+                <w:rFonts w:ascii="Courier" w:hAnsi="Courier"/>
+                <w:b/>
+                <w:bCs/>
+                <w:sz w:val="18"/>
+                <w:szCs w:val="18"/>
+              </w:rPr>
+              <w:t>9</w:t>
+            </w:r>
+          </w:p>
+          <w:p>
+            <w:pPr>
+              <w:pStyle w:val="Default"/>
+              <w:rPr>
+                <w:rFonts w:ascii="Courier" w:hAnsi="Courier"/>
+                <w:sz w:val="18"/>
+                <w:szCs w:val="18"/>
+              </w:rPr>
+            </w:pPr>
+            <w:r>
+              <w:rPr>
+                <w:rFonts w:ascii="Courier" w:eastAsia="Courier" w:hAnsi="Courier" w:cs="Courier"/>
+                <w:sz w:val="18"/>
+                <w:szCs w:val="18"/>
+              </w:rPr>
+              <w:br/>
+            </w:r>
+            <w:r>
+              <w:rPr>
+                <w:rFonts w:ascii="Courier" w:hAnsi="Courier"/>
+                <w:sz w:val="18"/>
+                <w:szCs w:val="18"/>
+              </w:rPr>
+              <w:t>Martha plays 12</w:t>
+            </w:r>
+            <w:r>
+              <w:rPr>
+                <w:rFonts w:ascii="Courier" w:hAnsi="Courier"/>
+                <w:sz w:val="18"/>
+                <w:szCs w:val="18"/>
+              </w:rPr>
+              <w:t xml:space="preserve"> times before going broke.</w:t>
+            </w:r>
+          </w:p>
+          <w:p>
+            <w:pPr>
+              <w:pStyle w:val="Default"/>
+              <w:rPr>
+                <w:rFonts w:ascii="Courier" w:hAnsi="Courier"/>
+                <w:sz w:val="18"/>
+                <w:szCs w:val="18"/>
+              </w:rPr>
+            </w:pPr>
+          </w:p>
+          <w:p>
+            <w:pPr>
+              <w:pStyle w:val="Default"/>
+              <w:rPr>
+                <w:rFonts w:ascii="Courier" w:hAnsi="Courier"/>
+                <w:sz w:val="18"/>
+                <w:szCs w:val="18"/>
+              </w:rPr>
+            </w:pPr>
+            <w:r>
+              <w:rPr>
+                <w:rFonts w:ascii="Courier" w:hAnsi="Courier"/>
+                <w:sz w:val="18"/>
+                <w:szCs w:val="18"/>
+              </w:rPr>
+              <w:t xml:space="preserve">How many quarters does Martha have in the jar? </w:t>
+            </w:r>
+          </w:p>
+          <w:p>
+            <w:pPr>
+              <w:pStyle w:val="Default"/>
+              <w:rPr>
+                <w:rFonts w:ascii="Courier" w:hAnsi="Courier"/>
+                <w:b/>
+                <w:bCs/>
+                <w:sz w:val="18"/>
+                <w:szCs w:val="18"/>
+              </w:rPr>
+            </w:pPr>
+            <w:r>
+              <w:rPr>
+                <w:rFonts w:ascii="Courier" w:hAnsi="Courier"/>
+                <w:b/>
+                <w:bCs/>
+                <w:sz w:val="18"/>
+                <w:szCs w:val="18"/>
+              </w:rPr>
+              <w:t>1</w:t>
+            </w:r>
+          </w:p>
+          <w:p>
+            <w:pPr>
+              <w:pStyle w:val="Default"/>
+              <w:rPr>
+                <w:rFonts w:ascii="Courier" w:hAnsi="Courier"/>
+                <w:b/>
+                <w:bCs/>
+                <w:sz w:val="18"/>
+                <w:szCs w:val="18"/>
+              </w:rPr>
+            </w:pPr>
+          </w:p>
+          <w:p>
+            <w:pPr>
+              <w:pStyle w:val="Default"/>
+              <w:rPr>
+                <w:rFonts w:ascii="Courier" w:eastAsia="Courier" w:hAnsi="Courier" w:cs="Courier"/>
+                <w:sz w:val="18"/>
+                <w:szCs w:val="18"/>
+              </w:rPr>
+            </w:pPr>
+            <w:r>
+              <w:rPr>
+                <w:rFonts w:ascii="Courier" w:eastAsia="Courier" w:hAnsi="Courier" w:cs="Courier"/>
+                <w:sz w:val="18"/>
+                <w:szCs w:val="18"/>
+              </w:rPr>
+              <w:t>How many times has the first</w:t>
+            </w:r>
+            <w:r>
+              <w:rPr>
+                <w:rFonts w:ascii="Courier" w:eastAsia="Courier" w:hAnsi="Courier" w:cs="Courier"/>
+                <w:sz w:val="18"/>
+                <w:szCs w:val="18"/>
+              </w:rPr>
+              <w:t xml:space="preserve"> machine been played since paying out?</w:t>
+            </w:r>
+          </w:p>
+          <w:p>
+            <w:pPr>
+              <w:pStyle w:val="Default"/>
+              <w:rPr>
+                <w:rFonts w:ascii="Courier" w:hAnsi="Courier"/>
+                <w:b/>
+                <w:bCs/>
+                <w:sz w:val="18"/>
+                <w:szCs w:val="18"/>
+              </w:rPr>
+            </w:pPr>
+            <w:r>
+              <w:rPr>
+                <w:rFonts w:ascii="Courier" w:hAnsi="Courier"/>
+                <w:b/>
+                <w:bCs/>
+                <w:sz w:val="18"/>
+                <w:szCs w:val="18"/>
+              </w:rPr>
+              <w:t>34</w:t>
+            </w:r>
+          </w:p>
+          <w:p>
+            <w:pPr>
+              <w:pStyle w:val="Default"/>
+              <w:rPr>
+                <w:rFonts w:ascii="Courier" w:eastAsia="Courier" w:hAnsi="Courier" w:cs="Courier"/>
+                <w:sz w:val="18"/>
+                <w:szCs w:val="18"/>
+              </w:rPr>
+            </w:pPr>
+          </w:p>
+          <w:p>
+            <w:pPr>
+              <w:pStyle w:val="Default"/>
+              <w:rPr>
+                <w:rFonts w:ascii="Courier" w:eastAsia="Courier" w:hAnsi="Courier" w:cs="Courier"/>
+                <w:sz w:val="18"/>
+                <w:szCs w:val="18"/>
+              </w:rPr>
+            </w:pPr>
+            <w:r>
+              <w:rPr>
+                <w:rFonts w:ascii="Courier" w:eastAsia="Courier" w:hAnsi="Courier" w:cs="Courier"/>
+                <w:sz w:val="18"/>
+                <w:szCs w:val="18"/>
+              </w:rPr>
+              <w:t>How many times has the second</w:t>
+            </w:r>
+            <w:r>
+              <w:rPr>
+                <w:rFonts w:ascii="Courier" w:eastAsia="Courier" w:hAnsi="Courier" w:cs="Courier"/>
+                <w:sz w:val="18"/>
+                <w:szCs w:val="18"/>
+              </w:rPr>
+              <w:t xml:space="preserve"> machine been played since paying out?</w:t>
+            </w:r>
+          </w:p>
+          <w:p>
+            <w:pPr>
+              <w:pStyle w:val="Default"/>
+              <w:rPr>
+                <w:rFonts w:ascii="Courier" w:hAnsi="Courier"/>
+                <w:b/>
+                <w:bCs/>
+                <w:sz w:val="18"/>
+                <w:szCs w:val="18"/>
+              </w:rPr>
+            </w:pPr>
+            <w:r>
+              <w:rPr>
+                <w:rFonts w:ascii="Courier" w:hAnsi="Courier"/>
+                <w:b/>
+                <w:bCs/>
+                <w:sz w:val="18"/>
+                <w:szCs w:val="18"/>
+              </w:rPr>
+              <w:t>0</w:t>
+            </w:r>
+          </w:p>
+          <w:p>
+            <w:pPr>
+              <w:pStyle w:val="Default"/>
+              <w:rPr>
+                <w:rFonts w:ascii="Courier" w:eastAsia="Courier" w:hAnsi="Courier" w:cs="Courier"/>
+                <w:sz w:val="18"/>
+                <w:szCs w:val="18"/>
+              </w:rPr>
+            </w:pPr>
+          </w:p>
+          <w:p>
+            <w:pPr>
+              <w:pStyle w:val="Default"/>
+              <w:rPr>
+                <w:rFonts w:ascii="Courier" w:eastAsia="Courier" w:hAnsi="Courier" w:cs="Courier"/>
+                <w:sz w:val="18"/>
+                <w:szCs w:val="18"/>
+              </w:rPr>
+            </w:pPr>
+            <w:r>
+              <w:rPr>
+                <w:rFonts w:ascii="Courier" w:eastAsia="Courier" w:hAnsi="Courier" w:cs="Courier"/>
+                <w:sz w:val="18"/>
+                <w:szCs w:val="18"/>
+              </w:rPr>
+              <w:t>How many times has the third</w:t>
+            </w:r>
+            <w:r>
+              <w:rPr>
+                <w:rFonts w:ascii="Courier" w:eastAsia="Courier" w:hAnsi="Courier" w:cs="Courier"/>
+                <w:sz w:val="18"/>
+                <w:szCs w:val="18"/>
+              </w:rPr>
+              <w:t xml:space="preserve"> machine been played since paying out?</w:t>
+            </w:r>
+          </w:p>
+          <w:p>
+            <w:pPr>
+              <w:pStyle w:val="Default"/>
+              <w:rPr>
+                <w:rFonts w:ascii="Courier" w:hAnsi="Courier"/>
+                <w:b/>
+                <w:bCs/>
+                <w:sz w:val="18"/>
+                <w:szCs w:val="18"/>
+              </w:rPr>
+            </w:pPr>
+            <w:r>
+              <w:rPr>
+                <w:rFonts w:ascii="Courier" w:hAnsi="Courier"/>
+                <w:b/>
+                <w:bCs/>
+                <w:sz w:val="18"/>
+                <w:szCs w:val="18"/>
+              </w:rPr>
+              <w:t>0</w:t>
+            </w:r>
+          </w:p>
+          <w:p>
+            <w:pPr>
+              <w:pStyle w:val="Default"/>
+              <w:rPr>
+                <w:rFonts w:ascii="Courier" w:hAnsi="Courier"/>
+                <w:sz w:val="18"/>
+                <w:szCs w:val="18"/>
+              </w:rPr>
+            </w:pPr>
+            <w:r>
+              <w:rPr>
+                <w:rFonts w:ascii="Courier" w:eastAsia="Courier" w:hAnsi="Courier" w:cs="Courier"/>
+                <w:sz w:val="18"/>
+                <w:szCs w:val="18"/>
+              </w:rPr>
+              <w:br/>
+            </w:r>
+            <w:r>
+              <w:rPr>
+                <w:rFonts w:ascii="Courier" w:hAnsi="Courier"/>
+                <w:sz w:val="18"/>
+                <w:szCs w:val="18"/>
+              </w:rPr>
+              <w:t>Martha plays 42</w:t>
+            </w:r>
+            <w:r>
+              <w:rPr>
+                <w:rFonts w:ascii="Courier" w:hAnsi="Courier"/>
+                <w:sz w:val="18"/>
+                <w:szCs w:val="18"/>
+              </w:rPr>
+              <w:t xml:space="preserve"> times before going broke.</w:t>
+            </w:r>
+          </w:p>
+          <w:p>
+            <w:pPr>
+              <w:pStyle w:val="Default"/>
+              <w:rPr>
+                <w:rFonts w:ascii="Courier" w:hAnsi="Courier"/>
+                <w:sz w:val="18"/>
+                <w:szCs w:val="18"/>
+              </w:rPr>
+            </w:pPr>
+          </w:p>
+          <w:p>
+            <w:pPr>
+              <w:pStyle w:val="Default"/>
+              <w:rPr>
+                <w:rFonts w:ascii="Courier" w:eastAsia="Courier" w:hAnsi="Courier" w:cs="Courier"/>
+                <w:sz w:val="18"/>
+                <w:szCs w:val="18"/>
+              </w:rPr>
+            </w:pPr>
           </w:p>
         </w:tc>
       </w:tr>
@@ -530,6 +1473,7 @@
                 <w:sz w:val="20"/>
                 <w:szCs w:val="20"/>
               </w:rPr>
+              <w:lastRenderedPageBreak/>
               <w:t>Invalid input(s)</w:t>
             </w:r>
           </w:p>
@@ -555,29 +1499,301 @@
             <w:pPr>
               <w:pStyle w:val="Default"/>
               <w:rPr>
-                <w:rFonts w:ascii="Courier" w:eastAsia="Courier" w:hAnsi="Courier" w:cs="Courier"/>
-                <w:sz w:val="18"/>
-                <w:szCs w:val="18"/>
-              </w:rPr>
-            </w:pPr>
-            <w:r>
-              <w:rPr>
-                <w:rFonts w:ascii="Courier" w:hAnsi="Courier"/>
-                <w:sz w:val="18"/>
-                <w:szCs w:val="18"/>
-              </w:rPr>
-              <w:t xml:space="preserve">Prompt? </w:t>
-            </w:r>
-            <w:r>
-              <w:rPr>
-                <w:rFonts w:ascii="Courier" w:hAnsi="Courier"/>
-                <w:b/>
-                <w:bCs/>
-                <w:sz w:val="18"/>
-                <w:szCs w:val="18"/>
-              </w:rPr>
-              <w:t>input</w:t>
-            </w:r>
+                <w:rFonts w:ascii="Courier" w:hAnsi="Courier"/>
+                <w:sz w:val="18"/>
+                <w:szCs w:val="18"/>
+              </w:rPr>
+            </w:pPr>
+            <w:r>
+              <w:rPr>
+                <w:rFonts w:ascii="Courier" w:hAnsi="Courier"/>
+                <w:sz w:val="18"/>
+                <w:szCs w:val="18"/>
+              </w:rPr>
+              <w:t xml:space="preserve">How many quarters does Martha have in the jar? </w:t>
+            </w:r>
+          </w:p>
+          <w:p>
+            <w:pPr>
+              <w:pStyle w:val="Default"/>
+              <w:rPr>
+                <w:rFonts w:ascii="Courier" w:hAnsi="Courier"/>
+                <w:b/>
+                <w:bCs/>
+                <w:sz w:val="18"/>
+                <w:szCs w:val="18"/>
+              </w:rPr>
+            </w:pPr>
+            <w:r>
+              <w:rPr>
+                <w:rFonts w:ascii="Courier" w:hAnsi="Courier"/>
+                <w:b/>
+                <w:bCs/>
+                <w:sz w:val="18"/>
+                <w:szCs w:val="18"/>
+              </w:rPr>
+              <w:t>1</w:t>
+            </w:r>
+            <w:r>
+              <w:rPr>
+                <w:rFonts w:ascii="Courier" w:hAnsi="Courier"/>
+                <w:b/>
+                <w:bCs/>
+                <w:sz w:val="18"/>
+                <w:szCs w:val="18"/>
+              </w:rPr>
+              <w:t>000</w:t>
+            </w:r>
+          </w:p>
+          <w:p>
+            <w:pPr>
+              <w:pStyle w:val="Default"/>
+              <w:rPr>
+                <w:rFonts w:ascii="Courier" w:hAnsi="Courier"/>
+                <w:b/>
+                <w:bCs/>
+                <w:sz w:val="18"/>
+                <w:szCs w:val="18"/>
+              </w:rPr>
+            </w:pPr>
+          </w:p>
+          <w:p>
+            <w:pPr>
+              <w:pStyle w:val="Default"/>
+              <w:rPr>
+                <w:rFonts w:ascii="Courier" w:hAnsi="Courier"/>
+                <w:sz w:val="18"/>
+                <w:szCs w:val="18"/>
+              </w:rPr>
+            </w:pPr>
+            <w:r>
+              <w:rPr>
+                <w:rFonts w:ascii="Courier" w:hAnsi="Courier"/>
+                <w:sz w:val="18"/>
+                <w:szCs w:val="18"/>
+              </w:rPr>
+              <w:t xml:space="preserve">How many quarters does Martha have in the jar? </w:t>
+            </w:r>
+          </w:p>
+          <w:p>
+            <w:pPr>
+              <w:pStyle w:val="Default"/>
+              <w:rPr>
+                <w:rFonts w:ascii="Courier" w:hAnsi="Courier"/>
+                <w:b/>
+                <w:bCs/>
+                <w:sz w:val="18"/>
+                <w:szCs w:val="18"/>
+              </w:rPr>
+            </w:pPr>
+            <w:r>
+              <w:rPr>
+                <w:rFonts w:ascii="Courier" w:hAnsi="Courier"/>
+                <w:b/>
+                <w:bCs/>
+                <w:sz w:val="18"/>
+                <w:szCs w:val="18"/>
+              </w:rPr>
+              <w:t>3</w:t>
+            </w:r>
+          </w:p>
+          <w:p>
+            <w:pPr>
+              <w:pStyle w:val="Default"/>
+              <w:rPr>
+                <w:rFonts w:ascii="Courier" w:hAnsi="Courier"/>
+                <w:b/>
+                <w:bCs/>
+                <w:sz w:val="18"/>
+                <w:szCs w:val="18"/>
+              </w:rPr>
+            </w:pPr>
+          </w:p>
+          <w:p>
+            <w:pPr>
+              <w:pStyle w:val="Default"/>
+              <w:rPr>
+                <w:rFonts w:ascii="Courier" w:hAnsi="Courier"/>
+                <w:b/>
+                <w:bCs/>
+                <w:sz w:val="18"/>
+                <w:szCs w:val="18"/>
+              </w:rPr>
+            </w:pPr>
+          </w:p>
+          <w:p>
+            <w:pPr>
+              <w:pStyle w:val="Default"/>
+              <w:rPr>
+                <w:rFonts w:ascii="Courier" w:eastAsia="Courier" w:hAnsi="Courier" w:cs="Courier"/>
+                <w:sz w:val="18"/>
+                <w:szCs w:val="18"/>
+              </w:rPr>
+            </w:pPr>
+            <w:r>
+              <w:rPr>
+                <w:rFonts w:ascii="Courier" w:eastAsia="Courier" w:hAnsi="Courier" w:cs="Courier"/>
+                <w:sz w:val="18"/>
+                <w:szCs w:val="18"/>
+              </w:rPr>
+              <w:t>How many times has the first</w:t>
+            </w:r>
+            <w:r>
+              <w:rPr>
+                <w:rFonts w:ascii="Courier" w:eastAsia="Courier" w:hAnsi="Courier" w:cs="Courier"/>
+                <w:sz w:val="18"/>
+                <w:szCs w:val="18"/>
+              </w:rPr>
+              <w:t xml:space="preserve"> machine been played since paying out?</w:t>
+            </w:r>
+          </w:p>
+          <w:p>
+            <w:pPr>
+              <w:pStyle w:val="Default"/>
+              <w:rPr>
+                <w:rFonts w:ascii="Courier" w:hAnsi="Courier"/>
+                <w:b/>
+                <w:bCs/>
+                <w:sz w:val="18"/>
+                <w:szCs w:val="18"/>
+              </w:rPr>
+            </w:pPr>
+            <w:r>
+              <w:rPr>
+                <w:rFonts w:ascii="Courier" w:hAnsi="Courier"/>
+                <w:b/>
+                <w:bCs/>
+                <w:sz w:val="18"/>
+                <w:szCs w:val="18"/>
+              </w:rPr>
+              <w:t>0</w:t>
+            </w:r>
+          </w:p>
+          <w:p>
+            <w:pPr>
+              <w:pStyle w:val="Default"/>
+              <w:rPr>
+                <w:rFonts w:ascii="Courier" w:eastAsia="Courier" w:hAnsi="Courier" w:cs="Courier"/>
+                <w:sz w:val="18"/>
+                <w:szCs w:val="18"/>
+              </w:rPr>
+            </w:pPr>
+          </w:p>
+          <w:p>
+            <w:pPr>
+              <w:pStyle w:val="Default"/>
+              <w:rPr>
+                <w:rFonts w:ascii="Courier" w:eastAsia="Courier" w:hAnsi="Courier" w:cs="Courier"/>
+                <w:sz w:val="18"/>
+                <w:szCs w:val="18"/>
+              </w:rPr>
+            </w:pPr>
+            <w:r>
+              <w:rPr>
+                <w:rFonts w:ascii="Courier" w:eastAsia="Courier" w:hAnsi="Courier" w:cs="Courier"/>
+                <w:sz w:val="18"/>
+                <w:szCs w:val="18"/>
+              </w:rPr>
+              <w:t>How many times has the second</w:t>
+            </w:r>
+            <w:r>
+              <w:rPr>
+                <w:rFonts w:ascii="Courier" w:eastAsia="Courier" w:hAnsi="Courier" w:cs="Courier"/>
+                <w:sz w:val="18"/>
+                <w:szCs w:val="18"/>
+              </w:rPr>
+              <w:t xml:space="preserve"> machine been played since paying out?</w:t>
+            </w:r>
+          </w:p>
+          <w:p>
+            <w:pPr>
+              <w:pStyle w:val="Default"/>
+              <w:rPr>
+                <w:rFonts w:ascii="Courier" w:hAnsi="Courier"/>
+                <w:b/>
+                <w:bCs/>
+                <w:sz w:val="18"/>
+                <w:szCs w:val="18"/>
+              </w:rPr>
+            </w:pPr>
+            <w:r>
+              <w:rPr>
+                <w:rFonts w:ascii="Courier" w:hAnsi="Courier"/>
+                <w:b/>
+                <w:bCs/>
+                <w:sz w:val="18"/>
+                <w:szCs w:val="18"/>
+              </w:rPr>
+              <w:t>0</w:t>
+            </w:r>
+          </w:p>
+          <w:p>
+            <w:pPr>
+              <w:pStyle w:val="Default"/>
+              <w:rPr>
+                <w:rFonts w:ascii="Courier" w:eastAsia="Courier" w:hAnsi="Courier" w:cs="Courier"/>
+                <w:sz w:val="18"/>
+                <w:szCs w:val="18"/>
+              </w:rPr>
+            </w:pPr>
+          </w:p>
+          <w:p>
+            <w:pPr>
+              <w:pStyle w:val="Default"/>
+              <w:rPr>
+                <w:rFonts w:ascii="Courier" w:eastAsia="Courier" w:hAnsi="Courier" w:cs="Courier"/>
+                <w:sz w:val="18"/>
+                <w:szCs w:val="18"/>
+              </w:rPr>
+            </w:pPr>
+            <w:r>
+              <w:rPr>
+                <w:rFonts w:ascii="Courier" w:eastAsia="Courier" w:hAnsi="Courier" w:cs="Courier"/>
+                <w:sz w:val="18"/>
+                <w:szCs w:val="18"/>
+              </w:rPr>
+              <w:t>How many times has the third</w:t>
+            </w:r>
+            <w:r>
+              <w:rPr>
+                <w:rFonts w:ascii="Courier" w:eastAsia="Courier" w:hAnsi="Courier" w:cs="Courier"/>
+                <w:sz w:val="18"/>
+                <w:szCs w:val="18"/>
+              </w:rPr>
+              <w:t xml:space="preserve"> machine been played since paying out?</w:t>
+            </w:r>
+          </w:p>
+          <w:p>
+            <w:pPr>
+              <w:pStyle w:val="Default"/>
+              <w:rPr>
+                <w:rFonts w:ascii="Courier" w:hAnsi="Courier"/>
+                <w:b/>
+                <w:bCs/>
+                <w:sz w:val="18"/>
+                <w:szCs w:val="18"/>
+              </w:rPr>
+            </w:pPr>
+            <w:r>
+              <w:rPr>
+                <w:rFonts w:ascii="Courier" w:hAnsi="Courier"/>
+                <w:b/>
+                <w:bCs/>
+                <w:sz w:val="18"/>
+                <w:szCs w:val="18"/>
+              </w:rPr>
+              <w:t>0</w:t>
+            </w:r>
+          </w:p>
+          <w:p>
+            <w:pPr>
+              <w:pStyle w:val="Default"/>
+              <w:rPr>
+                <w:rFonts w:ascii="Courier" w:hAnsi="Courier"/>
+                <w:sz w:val="18"/>
+                <w:szCs w:val="18"/>
+              </w:rPr>
+            </w:pPr>
             <w:r>
               <w:rPr>
                 <w:rFonts w:ascii="Courier" w:eastAsia="Courier" w:hAnsi="Courier" w:cs="Courier"/>
@@ -592,7 +1808,337 @@
                 <w:sz w:val="18"/>
                 <w:szCs w:val="18"/>
               </w:rPr>
-              <w:t xml:space="preserve">Output </w:t>
+              <w:t>Martha plays 3</w:t>
+            </w:r>
+            <w:r>
+              <w:rPr>
+                <w:rFonts w:ascii="Courier" w:hAnsi="Courier"/>
+                <w:sz w:val="18"/>
+                <w:szCs w:val="18"/>
+              </w:rPr>
+              <w:t xml:space="preserve"> times before going broke.</w:t>
+            </w:r>
+          </w:p>
+          <w:p>
+            <w:pPr>
+              <w:pStyle w:val="Default"/>
+              <w:rPr>
+                <w:rFonts w:ascii="Courier" w:hAnsi="Courier"/>
+                <w:sz w:val="18"/>
+                <w:szCs w:val="18"/>
+              </w:rPr>
+            </w:pPr>
+          </w:p>
+          <w:p>
+            <w:pPr>
+              <w:pStyle w:val="Default"/>
+              <w:rPr>
+                <w:rFonts w:ascii="Courier" w:hAnsi="Courier"/>
+                <w:sz w:val="18"/>
+                <w:szCs w:val="18"/>
+              </w:rPr>
+            </w:pPr>
+            <w:r>
+              <w:rPr>
+                <w:rFonts w:ascii="Courier" w:hAnsi="Courier"/>
+                <w:sz w:val="18"/>
+                <w:szCs w:val="18"/>
+              </w:rPr>
+              <w:t xml:space="preserve">How many quarters does Martha have in the jar? </w:t>
+            </w:r>
+          </w:p>
+          <w:p>
+            <w:pPr>
+              <w:pStyle w:val="Default"/>
+              <w:rPr>
+                <w:rFonts w:ascii="Courier" w:hAnsi="Courier"/>
+                <w:b/>
+                <w:bCs/>
+                <w:sz w:val="18"/>
+                <w:szCs w:val="18"/>
+              </w:rPr>
+            </w:pPr>
+            <w:r>
+              <w:rPr>
+                <w:rFonts w:ascii="Courier" w:hAnsi="Courier"/>
+                <w:b/>
+                <w:bCs/>
+                <w:sz w:val="18"/>
+                <w:szCs w:val="18"/>
+              </w:rPr>
+              <w:t>3</w:t>
+            </w:r>
+          </w:p>
+          <w:p>
+            <w:pPr>
+              <w:pStyle w:val="Default"/>
+              <w:rPr>
+                <w:rFonts w:ascii="Courier" w:hAnsi="Courier"/>
+                <w:b/>
+                <w:bCs/>
+                <w:sz w:val="18"/>
+                <w:szCs w:val="18"/>
+              </w:rPr>
+            </w:pPr>
+          </w:p>
+          <w:p>
+            <w:pPr>
+              <w:pStyle w:val="Default"/>
+              <w:rPr>
+                <w:rFonts w:ascii="Courier" w:eastAsia="Courier" w:hAnsi="Courier" w:cs="Courier"/>
+                <w:sz w:val="18"/>
+                <w:szCs w:val="18"/>
+              </w:rPr>
+            </w:pPr>
+            <w:r>
+              <w:rPr>
+                <w:rFonts w:ascii="Courier" w:eastAsia="Courier" w:hAnsi="Courier" w:cs="Courier"/>
+                <w:sz w:val="18"/>
+                <w:szCs w:val="18"/>
+              </w:rPr>
+              <w:t>How many times has the first</w:t>
+            </w:r>
+            <w:r>
+              <w:rPr>
+                <w:rFonts w:ascii="Courier" w:eastAsia="Courier" w:hAnsi="Courier" w:cs="Courier"/>
+                <w:sz w:val="18"/>
+                <w:szCs w:val="18"/>
+              </w:rPr>
+              <w:t xml:space="preserve"> machine been played since paying out?</w:t>
+            </w:r>
+          </w:p>
+          <w:p>
+            <w:pPr>
+              <w:pStyle w:val="Default"/>
+              <w:rPr>
+                <w:rFonts w:ascii="Courier" w:hAnsi="Courier"/>
+                <w:b/>
+                <w:bCs/>
+                <w:sz w:val="18"/>
+                <w:szCs w:val="18"/>
+              </w:rPr>
+            </w:pPr>
+            <w:r>
+              <w:rPr>
+                <w:rFonts w:ascii="Courier" w:hAnsi="Courier"/>
+                <w:b/>
+                <w:bCs/>
+                <w:sz w:val="18"/>
+                <w:szCs w:val="18"/>
+              </w:rPr>
+              <w:t>Foo</w:t>
+            </w:r>
+          </w:p>
+          <w:p>
+            <w:pPr>
+              <w:pStyle w:val="Default"/>
+              <w:rPr>
+                <w:rFonts w:ascii="Courier" w:hAnsi="Courier"/>
+                <w:b/>
+                <w:bCs/>
+                <w:sz w:val="18"/>
+                <w:szCs w:val="18"/>
+              </w:rPr>
+            </w:pPr>
+          </w:p>
+          <w:p>
+            <w:pPr>
+              <w:pStyle w:val="Default"/>
+              <w:rPr>
+                <w:rFonts w:ascii="Courier" w:eastAsia="Courier" w:hAnsi="Courier" w:cs="Courier"/>
+                <w:sz w:val="18"/>
+                <w:szCs w:val="18"/>
+              </w:rPr>
+            </w:pPr>
+            <w:r>
+              <w:rPr>
+                <w:rFonts w:ascii="Courier" w:eastAsia="Courier" w:hAnsi="Courier" w:cs="Courier"/>
+                <w:sz w:val="18"/>
+                <w:szCs w:val="18"/>
+              </w:rPr>
+              <w:t>How many times has the first</w:t>
+            </w:r>
+            <w:r>
+              <w:rPr>
+                <w:rFonts w:ascii="Courier" w:eastAsia="Courier" w:hAnsi="Courier" w:cs="Courier"/>
+                <w:sz w:val="18"/>
+                <w:szCs w:val="18"/>
+              </w:rPr>
+              <w:t xml:space="preserve"> machine been played since paying out?</w:t>
+            </w:r>
+          </w:p>
+          <w:p>
+            <w:pPr>
+              <w:pStyle w:val="Default"/>
+              <w:rPr>
+                <w:rFonts w:ascii="Courier" w:hAnsi="Courier"/>
+                <w:b/>
+                <w:bCs/>
+                <w:sz w:val="18"/>
+                <w:szCs w:val="18"/>
+              </w:rPr>
+            </w:pPr>
+            <w:r>
+              <w:rPr>
+                <w:rFonts w:ascii="Courier" w:hAnsi="Courier"/>
+                <w:b/>
+                <w:bCs/>
+                <w:sz w:val="18"/>
+                <w:szCs w:val="18"/>
+              </w:rPr>
+              <w:t>0</w:t>
+            </w:r>
+            <w:bookmarkStart w:id="0" w:name="_GoBack"/>
+            <w:bookmarkEnd w:id="0"/>
+          </w:p>
+          <w:p>
+            <w:pPr>
+              <w:pStyle w:val="Default"/>
+              <w:rPr>
+                <w:rFonts w:ascii="Courier" w:eastAsia="Courier" w:hAnsi="Courier" w:cs="Courier"/>
+                <w:sz w:val="18"/>
+                <w:szCs w:val="18"/>
+              </w:rPr>
+            </w:pPr>
+          </w:p>
+          <w:p>
+            <w:pPr>
+              <w:pStyle w:val="Default"/>
+              <w:rPr>
+                <w:rFonts w:ascii="Courier" w:eastAsia="Courier" w:hAnsi="Courier" w:cs="Courier"/>
+                <w:sz w:val="18"/>
+                <w:szCs w:val="18"/>
+              </w:rPr>
+            </w:pPr>
+            <w:r>
+              <w:rPr>
+                <w:rFonts w:ascii="Courier" w:eastAsia="Courier" w:hAnsi="Courier" w:cs="Courier"/>
+                <w:sz w:val="18"/>
+                <w:szCs w:val="18"/>
+              </w:rPr>
+              <w:t>How many times has the second</w:t>
+            </w:r>
+            <w:r>
+              <w:rPr>
+                <w:rFonts w:ascii="Courier" w:eastAsia="Courier" w:hAnsi="Courier" w:cs="Courier"/>
+                <w:sz w:val="18"/>
+                <w:szCs w:val="18"/>
+              </w:rPr>
+              <w:t xml:space="preserve"> machine been played since paying out?</w:t>
+            </w:r>
+          </w:p>
+          <w:p>
+            <w:pPr>
+              <w:pStyle w:val="Default"/>
+              <w:rPr>
+                <w:rFonts w:ascii="Courier" w:hAnsi="Courier"/>
+                <w:b/>
+                <w:bCs/>
+                <w:sz w:val="18"/>
+                <w:szCs w:val="18"/>
+              </w:rPr>
+            </w:pPr>
+            <w:r>
+              <w:rPr>
+                <w:rFonts w:ascii="Courier" w:hAnsi="Courier"/>
+                <w:b/>
+                <w:bCs/>
+                <w:sz w:val="18"/>
+                <w:szCs w:val="18"/>
+              </w:rPr>
+              <w:t>0</w:t>
+            </w:r>
+          </w:p>
+          <w:p>
+            <w:pPr>
+              <w:pStyle w:val="Default"/>
+              <w:rPr>
+                <w:rFonts w:ascii="Courier" w:eastAsia="Courier" w:hAnsi="Courier" w:cs="Courier"/>
+                <w:sz w:val="18"/>
+                <w:szCs w:val="18"/>
+              </w:rPr>
+            </w:pPr>
+          </w:p>
+          <w:p>
+            <w:pPr>
+              <w:pStyle w:val="Default"/>
+              <w:rPr>
+                <w:rFonts w:ascii="Courier" w:eastAsia="Courier" w:hAnsi="Courier" w:cs="Courier"/>
+                <w:sz w:val="18"/>
+                <w:szCs w:val="18"/>
+              </w:rPr>
+            </w:pPr>
+            <w:r>
+              <w:rPr>
+                <w:rFonts w:ascii="Courier" w:eastAsia="Courier" w:hAnsi="Courier" w:cs="Courier"/>
+                <w:sz w:val="18"/>
+                <w:szCs w:val="18"/>
+              </w:rPr>
+              <w:t>How many times has the third</w:t>
+            </w:r>
+            <w:r>
+              <w:rPr>
+                <w:rFonts w:ascii="Courier" w:eastAsia="Courier" w:hAnsi="Courier" w:cs="Courier"/>
+                <w:sz w:val="18"/>
+                <w:szCs w:val="18"/>
+              </w:rPr>
+              <w:t xml:space="preserve"> machine been played since paying out?</w:t>
+            </w:r>
+          </w:p>
+          <w:p>
+            <w:pPr>
+              <w:pStyle w:val="Default"/>
+              <w:rPr>
+                <w:rFonts w:ascii="Courier" w:hAnsi="Courier"/>
+                <w:b/>
+                <w:bCs/>
+                <w:sz w:val="18"/>
+                <w:szCs w:val="18"/>
+              </w:rPr>
+            </w:pPr>
+            <w:r>
+              <w:rPr>
+                <w:rFonts w:ascii="Courier" w:hAnsi="Courier"/>
+                <w:b/>
+                <w:bCs/>
+                <w:sz w:val="18"/>
+                <w:szCs w:val="18"/>
+              </w:rPr>
+              <w:t>0</w:t>
+            </w:r>
+          </w:p>
+          <w:p>
+            <w:pPr>
+              <w:pStyle w:val="Default"/>
+              <w:rPr>
+                <w:rFonts w:ascii="Courier" w:eastAsia="Courier" w:hAnsi="Courier" w:cs="Courier"/>
+                <w:sz w:val="18"/>
+                <w:szCs w:val="18"/>
+              </w:rPr>
+            </w:pPr>
+            <w:r>
+              <w:rPr>
+                <w:rFonts w:ascii="Courier" w:eastAsia="Courier" w:hAnsi="Courier" w:cs="Courier"/>
+                <w:sz w:val="18"/>
+                <w:szCs w:val="18"/>
+              </w:rPr>
+              <w:br/>
+            </w:r>
+            <w:r>
+              <w:rPr>
+                <w:rFonts w:ascii="Courier" w:hAnsi="Courier"/>
+                <w:sz w:val="18"/>
+                <w:szCs w:val="18"/>
+              </w:rPr>
+              <w:t>Martha plays 3</w:t>
+            </w:r>
+            <w:r>
+              <w:rPr>
+                <w:rFonts w:ascii="Courier" w:hAnsi="Courier"/>
+                <w:sz w:val="18"/>
+                <w:szCs w:val="18"/>
+              </w:rPr>
+              <w:t xml:space="preserve"> times before going broke.</w:t>
             </w:r>
           </w:p>
         </w:tc>
@@ -1351,7 +2897,6 @@
   <w:style w:type="character" w:default="1" w:styleId="DefaultParagraphFont">
     <w:name w:val="Default Paragraph Font"/>
     <w:uiPriority w:val="1"/>
-    <w:semiHidden/>
     <w:unhideWhenUsed/>
   </w:style>
   <w:style w:type="table" w:default="1" w:styleId="TableNormal">

</xml_diff>